<commit_message>
reworked the data model
The model now supports multiple resumes as well as admin accounts and
courses
</commit_message>
<xml_diff>
--- a/resources/Project Requirements.docx
+++ b/resources/Project Requirements.docx
@@ -44,13 +44,7 @@
         <w:rPr>
           <w:sz w:val="28"/>
         </w:rPr>
-        <w:t xml:space="preserve">: </w:t>
-      </w:r>
-      <w:r>
-        <w:rPr>
-          <w:sz w:val="28"/>
-        </w:rPr>
-        <w:t>A system for managing students’ resumes</w:t>
+        <w:t>: A system for managing students’ resumes</w:t>
       </w:r>
     </w:p>
     <w:p>
@@ -75,21 +69,7 @@
           <w:sz w:val="28"/>
           <w:szCs w:val="28"/>
         </w:rPr>
-        <w:t xml:space="preserve">: </w:t>
-      </w:r>
-      <w:r>
-        <w:rPr>
-          <w:sz w:val="28"/>
-          <w:szCs w:val="28"/>
-        </w:rPr>
-        <w:t>Design and implement an initial phase of a students’ resume management system for the</w:t>
-      </w:r>
-      <w:r>
-        <w:rPr>
-          <w:sz w:val="28"/>
-          <w:szCs w:val="28"/>
-        </w:rPr>
-        <w:t xml:space="preserve"> School of Information Sciences</w:t>
+        <w:t>: Design and implement an initial phase of a students’ resume management system for the School of Information Sciences</w:t>
       </w:r>
     </w:p>
     <w:p>
@@ -141,30 +121,8 @@
         <w:rPr>
           <w:sz w:val="28"/>
         </w:rPr>
-        <w:t xml:space="preserve">Prof. </w:t>
-      </w:r>
-      <w:proofErr w:type="spellStart"/>
-      <w:r>
-        <w:rPr>
-          <w:sz w:val="28"/>
-        </w:rPr>
-        <w:t>Babichenko</w:t>
-      </w:r>
-      <w:proofErr w:type="spellEnd"/>
-      <w:r>
-        <w:rPr>
-          <w:sz w:val="28"/>
-        </w:rPr>
-        <w:t xml:space="preserve">, </w:t>
-      </w:r>
-      <w:proofErr w:type="spellStart"/>
-      <w:r>
-        <w:rPr>
-          <w:sz w:val="28"/>
-        </w:rPr>
-        <w:t>Dmitriy</w:t>
-      </w:r>
-      <w:proofErr w:type="spellEnd"/>
+        <w:t>Prof. Babichenko, Dmitriy</w:t>
+      </w:r>
     </w:p>
     <w:p>
       <w:pPr>
@@ -174,55 +132,11 @@
           <w:sz w:val="28"/>
         </w:rPr>
       </w:pPr>
-      <w:proofErr w:type="gramStart"/>
-      <w:r>
-        <w:rPr>
-          <w:sz w:val="28"/>
-        </w:rPr>
-        <w:t>[</w:t>
-      </w:r>
-      <w:r>
-        <w:rPr>
-          <w:sz w:val="28"/>
-        </w:rPr>
-        <w:t xml:space="preserve"> </w:t>
-      </w:r>
-      <w:r>
-        <w:rPr>
-          <w:sz w:val="28"/>
-        </w:rPr>
-        <w:t>INFSCI</w:t>
-      </w:r>
-      <w:proofErr w:type="gramEnd"/>
-      <w:r>
-        <w:rPr>
-          <w:sz w:val="28"/>
-        </w:rPr>
-        <w:t xml:space="preserve"> 1025</w:t>
-      </w:r>
-      <w:r>
-        <w:rPr>
-          <w:sz w:val="28"/>
-        </w:rPr>
-        <w:t xml:space="preserve"> - </w:t>
-      </w:r>
-      <w:r>
-        <w:rPr>
-          <w:sz w:val="28"/>
-        </w:rPr>
-        <w:t>Spring 2014</w:t>
-      </w:r>
-      <w:r>
-        <w:rPr>
-          <w:sz w:val="28"/>
-        </w:rPr>
-        <w:t xml:space="preserve"> </w:t>
-      </w:r>
-      <w:r>
-        <w:rPr>
-          <w:sz w:val="28"/>
-        </w:rPr>
-        <w:t>]</w:t>
+      <w:r>
+        <w:rPr>
+          <w:sz w:val="28"/>
+        </w:rPr>
+        <w:t>[ INFSCI 1025 - Spring 2014 ]</w:t>
       </w:r>
     </w:p>
     <w:p>
@@ -270,16 +184,8 @@
           <w:sz w:val="28"/>
         </w:rPr>
         <w:tab/>
-        <w:t xml:space="preserve"> Jose </w:t>
-      </w:r>
-      <w:proofErr w:type="spellStart"/>
-      <w:r>
-        <w:rPr>
-          <w:sz w:val="28"/>
-        </w:rPr>
-        <w:t>Marte</w:t>
-      </w:r>
-      <w:proofErr w:type="spellEnd"/>
+        <w:t xml:space="preserve"> Jose Marte</w:t>
+      </w:r>
     </w:p>
     <w:p>
       <w:pPr>
@@ -293,16 +199,8 @@
           <w:sz w:val="28"/>
         </w:rPr>
         <w:tab/>
-        <w:t xml:space="preserve"> Steven </w:t>
-      </w:r>
-      <w:proofErr w:type="spellStart"/>
-      <w:r>
-        <w:rPr>
-          <w:sz w:val="28"/>
-        </w:rPr>
-        <w:t>Schilinski</w:t>
-      </w:r>
-      <w:proofErr w:type="spellEnd"/>
+        <w:t xml:space="preserve"> Steven Schilinski</w:t>
+      </w:r>
     </w:p>
     <w:p>
       <w:pPr>
@@ -321,29 +219,254 @@
         <w:tab/>
         <w:t xml:space="preserve"> Sean Carney</w:t>
       </w:r>
+      <w:r>
+        <w:br w:type="page"/>
+      </w:r>
+    </w:p>
+    <w:p>
+      <w:pPr>
+        <w:pStyle w:val="Heading2"/>
+        <w:spacing w:line="480" w:lineRule="auto"/>
+        <w:jc w:val="center"/>
+        <w:rPr>
+          <w:b/>
+          <w:sz w:val="28"/>
+        </w:rPr>
+      </w:pPr>
+      <w:r>
+        <w:rPr>
+          <w:b/>
+          <w:sz w:val="28"/>
+        </w:rPr>
+        <w:lastRenderedPageBreak/>
+        <w:t>Project Requirements</w:t>
+      </w:r>
+    </w:p>
+    <w:p>
+      <w:pPr>
+        <w:pStyle w:val="ListParagraph"/>
+        <w:numPr>
+          <w:ilvl w:val="0"/>
+          <w:numId w:val="1"/>
+        </w:numPr>
+        <w:spacing w:line="480" w:lineRule="auto"/>
+      </w:pPr>
+      <w:r>
+        <w:t xml:space="preserve">User registration screen </w:t>
+      </w:r>
+    </w:p>
+    <w:p>
+      <w:pPr>
+        <w:pStyle w:val="ListParagraph"/>
+        <w:numPr>
+          <w:ilvl w:val="1"/>
+          <w:numId w:val="3"/>
+        </w:numPr>
+        <w:spacing w:line="480" w:lineRule="auto"/>
+      </w:pPr>
+      <w:r>
+        <w:t>Register Student</w:t>
+      </w:r>
+      <w:r>
+        <w:t>s</w:t>
+      </w:r>
+    </w:p>
+    <w:p>
+      <w:pPr>
+        <w:pStyle w:val="ListParagraph"/>
+        <w:numPr>
+          <w:ilvl w:val="1"/>
+          <w:numId w:val="3"/>
+        </w:numPr>
+        <w:spacing w:line="480" w:lineRule="auto"/>
+      </w:pPr>
+      <w:r>
+        <w:t>Register Employer</w:t>
+      </w:r>
+      <w:r>
+        <w:t>s</w:t>
+      </w:r>
+    </w:p>
+    <w:p>
+      <w:pPr>
+        <w:pStyle w:val="ListParagraph"/>
+        <w:numPr>
+          <w:ilvl w:val="1"/>
+          <w:numId w:val="3"/>
+        </w:numPr>
+        <w:spacing w:line="480" w:lineRule="auto"/>
+      </w:pPr>
+      <w:r>
+        <w:t>Register Faculty</w:t>
+      </w:r>
+    </w:p>
+    <w:p>
+      <w:pPr>
+        <w:pStyle w:val="ListParagraph"/>
+        <w:numPr>
+          <w:ilvl w:val="0"/>
+          <w:numId w:val="1"/>
+        </w:numPr>
+        <w:spacing w:line="480" w:lineRule="auto"/>
+      </w:pPr>
+      <w:r>
+        <w:t>Login screen</w:t>
+      </w:r>
+    </w:p>
+    <w:p>
+      <w:pPr>
+        <w:pStyle w:val="ListParagraph"/>
+        <w:numPr>
+          <w:ilvl w:val="1"/>
+          <w:numId w:val="4"/>
+        </w:numPr>
+        <w:spacing w:line="480" w:lineRule="auto"/>
+      </w:pPr>
+      <w:r>
+        <w:t>Allow any registered user to log in</w:t>
+      </w:r>
+    </w:p>
+    <w:p>
+      <w:pPr>
+        <w:pStyle w:val="ListParagraph"/>
+        <w:numPr>
+          <w:ilvl w:val="0"/>
+          <w:numId w:val="1"/>
+        </w:numPr>
+        <w:spacing w:line="480" w:lineRule="auto"/>
+      </w:pPr>
+      <w:r>
+        <w:t>Resume creation screen</w:t>
+      </w:r>
+      <w:r>
+        <w:t xml:space="preserve"> – model this screen after either Monster.com or LinkedIn</w:t>
+      </w:r>
+      <w:r>
+        <w:t xml:space="preserve"> </w:t>
+      </w:r>
+      <w:r>
+        <w:rPr>
+          <w:highlight w:val="yellow"/>
+        </w:rPr>
+        <w:t>[Jose]</w:t>
+      </w:r>
+    </w:p>
+    <w:p>
+      <w:pPr>
+        <w:pStyle w:val="ListParagraph"/>
+        <w:numPr>
+          <w:ilvl w:val="0"/>
+          <w:numId w:val="1"/>
+        </w:numPr>
+        <w:spacing w:line="480" w:lineRule="auto"/>
+      </w:pPr>
+      <w:r>
+        <w:t>Resume search – your application must provide REST API for search</w:t>
+      </w:r>
+      <w:r>
+        <w:t xml:space="preserve">.  You should be able to search resumes on </w:t>
+      </w:r>
+      <w:r>
+        <w:t xml:space="preserve">the </w:t>
+      </w:r>
+      <w:r>
+        <w:t>following criteria</w:t>
+      </w:r>
+      <w:r>
+        <w:rPr>
+          <w:highlight w:val="yellow"/>
+        </w:rPr>
+        <w:t>:</w:t>
+      </w:r>
+      <w:r>
+        <w:rPr>
+          <w:highlight w:val="yellow"/>
+        </w:rPr>
+        <w:t xml:space="preserve"> [ Steve ]</w:t>
+      </w:r>
+    </w:p>
+    <w:p>
+      <w:pPr>
+        <w:pStyle w:val="ListParagraph"/>
+        <w:numPr>
+          <w:ilvl w:val="1"/>
+          <w:numId w:val="2"/>
+        </w:numPr>
+        <w:spacing w:line="480" w:lineRule="auto"/>
+      </w:pPr>
+      <w:r>
+        <w:t>Any keyword – allows s</w:t>
+      </w:r>
+      <w:r>
+        <w:t>earching across all text fields</w:t>
+      </w:r>
+    </w:p>
+    <w:p>
+      <w:pPr>
+        <w:pStyle w:val="ListParagraph"/>
+        <w:numPr>
+          <w:ilvl w:val="1"/>
+          <w:numId w:val="2"/>
+        </w:numPr>
+        <w:spacing w:line="480" w:lineRule="auto"/>
+      </w:pPr>
+      <w:r>
+        <w:t>Search by programming language</w:t>
+      </w:r>
+    </w:p>
+    <w:p>
+      <w:pPr>
+        <w:pStyle w:val="ListParagraph"/>
+        <w:numPr>
+          <w:ilvl w:val="1"/>
+          <w:numId w:val="2"/>
+        </w:numPr>
+        <w:spacing w:line="480" w:lineRule="auto"/>
+      </w:pPr>
+      <w:r>
+        <w:t>Search by specific skill</w:t>
+      </w:r>
+    </w:p>
+    <w:p>
+      <w:pPr>
+        <w:pStyle w:val="ListParagraph"/>
+        <w:numPr>
+          <w:ilvl w:val="0"/>
+          <w:numId w:val="1"/>
+        </w:numPr>
+        <w:spacing w:line="480" w:lineRule="auto"/>
+      </w:pPr>
+      <w:r>
+        <w:t>Resume view screen – a read-only version of the resume creation screen</w:t>
+      </w:r>
+      <w:r>
+        <w:t xml:space="preserve"> </w:t>
+      </w:r>
+      <w:r>
+        <w:rPr>
+          <w:highlight w:val="yellow"/>
+        </w:rPr>
+        <w:t>[Jose</w:t>
+      </w:r>
+      <w:r>
+        <w:rPr>
+          <w:highlight w:val="yellow"/>
+        </w:rPr>
+        <w:t xml:space="preserve">, </w:t>
+      </w:r>
       <w:bookmarkStart w:id="0" w:name="_GoBack"/>
       <w:bookmarkEnd w:id="0"/>
       <w:r>
-        <w:br w:type="page"/>
-      </w:r>
-    </w:p>
-    <w:p>
-      <w:pPr>
-        <w:pStyle w:val="Heading2"/>
-        <w:spacing w:line="480" w:lineRule="auto"/>
-        <w:jc w:val="center"/>
-        <w:rPr>
-          <w:b/>
-          <w:sz w:val="28"/>
-        </w:rPr>
-      </w:pPr>
-      <w:r>
-        <w:rPr>
-          <w:b/>
-          <w:sz w:val="28"/>
-        </w:rPr>
-        <w:lastRenderedPageBreak/>
-        <w:t>Project Requirements</w:t>
+        <w:rPr>
+          <w:highlight w:val="yellow"/>
+        </w:rPr>
+        <w:t>Sean</w:t>
+      </w:r>
+      <w:r>
+        <w:rPr>
+          <w:highlight w:val="yellow"/>
+        </w:rPr>
+        <w:t>]</w:t>
       </w:r>
     </w:p>
     <w:p>
@@ -356,183 +479,6 @@
         <w:spacing w:line="480" w:lineRule="auto"/>
       </w:pPr>
       <w:r>
-        <w:t xml:space="preserve">User registration screen </w:t>
-      </w:r>
-    </w:p>
-    <w:p>
-      <w:pPr>
-        <w:pStyle w:val="ListParagraph"/>
-        <w:numPr>
-          <w:ilvl w:val="1"/>
-          <w:numId w:val="3"/>
-        </w:numPr>
-        <w:spacing w:line="480" w:lineRule="auto"/>
-      </w:pPr>
-      <w:r>
-        <w:t>Register Student</w:t>
-      </w:r>
-      <w:r>
-        <w:t>s</w:t>
-      </w:r>
-    </w:p>
-    <w:p>
-      <w:pPr>
-        <w:pStyle w:val="ListParagraph"/>
-        <w:numPr>
-          <w:ilvl w:val="1"/>
-          <w:numId w:val="3"/>
-        </w:numPr>
-        <w:spacing w:line="480" w:lineRule="auto"/>
-      </w:pPr>
-      <w:r>
-        <w:t>Register Employer</w:t>
-      </w:r>
-      <w:r>
-        <w:t>s</w:t>
-      </w:r>
-    </w:p>
-    <w:p>
-      <w:pPr>
-        <w:pStyle w:val="ListParagraph"/>
-        <w:numPr>
-          <w:ilvl w:val="1"/>
-          <w:numId w:val="3"/>
-        </w:numPr>
-        <w:spacing w:line="480" w:lineRule="auto"/>
-      </w:pPr>
-      <w:r>
-        <w:t>Register Faculty</w:t>
-      </w:r>
-    </w:p>
-    <w:p>
-      <w:pPr>
-        <w:pStyle w:val="ListParagraph"/>
-        <w:numPr>
-          <w:ilvl w:val="0"/>
-          <w:numId w:val="1"/>
-        </w:numPr>
-        <w:spacing w:line="480" w:lineRule="auto"/>
-      </w:pPr>
-      <w:r>
-        <w:t>Login screen</w:t>
-      </w:r>
-    </w:p>
-    <w:p>
-      <w:pPr>
-        <w:pStyle w:val="ListParagraph"/>
-        <w:numPr>
-          <w:ilvl w:val="1"/>
-          <w:numId w:val="4"/>
-        </w:numPr>
-        <w:spacing w:line="480" w:lineRule="auto"/>
-      </w:pPr>
-      <w:r>
-        <w:t>Allow any registered user to log in</w:t>
-      </w:r>
-    </w:p>
-    <w:p>
-      <w:pPr>
-        <w:pStyle w:val="ListParagraph"/>
-        <w:numPr>
-          <w:ilvl w:val="0"/>
-          <w:numId w:val="1"/>
-        </w:numPr>
-        <w:spacing w:line="480" w:lineRule="auto"/>
-      </w:pPr>
-      <w:r>
-        <w:t>Resume creation screen</w:t>
-      </w:r>
-      <w:r>
-        <w:t xml:space="preserve"> – model this screen after either Monster.com or LinkedIn</w:t>
-      </w:r>
-    </w:p>
-    <w:p>
-      <w:pPr>
-        <w:pStyle w:val="ListParagraph"/>
-        <w:numPr>
-          <w:ilvl w:val="0"/>
-          <w:numId w:val="1"/>
-        </w:numPr>
-        <w:spacing w:line="480" w:lineRule="auto"/>
-      </w:pPr>
-      <w:r>
-        <w:t>Resume search – your application must provide REST API for search</w:t>
-      </w:r>
-      <w:r>
-        <w:t xml:space="preserve">.  You should be able to search resumes on </w:t>
-      </w:r>
-      <w:r>
-        <w:t xml:space="preserve">the </w:t>
-      </w:r>
-      <w:r>
-        <w:t>following criteria:</w:t>
-      </w:r>
-    </w:p>
-    <w:p>
-      <w:pPr>
-        <w:pStyle w:val="ListParagraph"/>
-        <w:numPr>
-          <w:ilvl w:val="1"/>
-          <w:numId w:val="2"/>
-        </w:numPr>
-        <w:spacing w:line="480" w:lineRule="auto"/>
-      </w:pPr>
-      <w:r>
-        <w:t>Any keyword – allows s</w:t>
-      </w:r>
-      <w:r>
-        <w:t>earching across all text fields</w:t>
-      </w:r>
-    </w:p>
-    <w:p>
-      <w:pPr>
-        <w:pStyle w:val="ListParagraph"/>
-        <w:numPr>
-          <w:ilvl w:val="1"/>
-          <w:numId w:val="2"/>
-        </w:numPr>
-        <w:spacing w:line="480" w:lineRule="auto"/>
-      </w:pPr>
-      <w:r>
-        <w:t>Search by programming language</w:t>
-      </w:r>
-    </w:p>
-    <w:p>
-      <w:pPr>
-        <w:pStyle w:val="ListParagraph"/>
-        <w:numPr>
-          <w:ilvl w:val="1"/>
-          <w:numId w:val="2"/>
-        </w:numPr>
-        <w:spacing w:line="480" w:lineRule="auto"/>
-      </w:pPr>
-      <w:r>
-        <w:t>Search by specific skill</w:t>
-      </w:r>
-    </w:p>
-    <w:p>
-      <w:pPr>
-        <w:pStyle w:val="ListParagraph"/>
-        <w:numPr>
-          <w:ilvl w:val="0"/>
-          <w:numId w:val="1"/>
-        </w:numPr>
-        <w:spacing w:line="480" w:lineRule="auto"/>
-      </w:pPr>
-      <w:r>
-        <w:t>Resume view screen – a read-only version of the resume creation screen</w:t>
-      </w:r>
-    </w:p>
-    <w:p>
-      <w:pPr>
-        <w:pStyle w:val="ListParagraph"/>
-        <w:numPr>
-          <w:ilvl w:val="0"/>
-          <w:numId w:val="1"/>
-        </w:numPr>
-        <w:spacing w:line="480" w:lineRule="auto"/>
-      </w:pPr>
-      <w:r>
         <w:t>Infrastructure and development environment requirements</w:t>
       </w:r>
     </w:p>
@@ -589,15 +535,7 @@
         <w:t>Project code</w:t>
       </w:r>
       <w:r>
-        <w:t xml:space="preserve"> must be written in Java using </w:t>
-      </w:r>
-      <w:proofErr w:type="spellStart"/>
-      <w:r>
-        <w:t>Netbeans</w:t>
-      </w:r>
-      <w:proofErr w:type="spellEnd"/>
-      <w:r>
-        <w:t xml:space="preserve"> IDE.  </w:t>
+        <w:t xml:space="preserve"> must be written in Java using Netbeans IDE.  </w:t>
       </w:r>
       <w:r>
         <w:t xml:space="preserve">You are allowed to use 3-rd party libraries and/or code available on the web.  </w:t>
@@ -656,15 +594,7 @@
         <w:t xml:space="preserve">JSON </w:t>
       </w:r>
       <w:r>
-        <w:t xml:space="preserve">returned by your </w:t>
-      </w:r>
-      <w:proofErr w:type="spellStart"/>
-      <w:r>
-        <w:t>RESTful</w:t>
-      </w:r>
-      <w:proofErr w:type="spellEnd"/>
-      <w:r>
-        <w:t xml:space="preserve"> web service must validate through jsonlint.com</w:t>
+        <w:t>returned by your RESTful web service must validate through jsonlint.com</w:t>
       </w:r>
     </w:p>
     <w:p>
@@ -677,13 +607,8 @@
         <w:spacing w:line="480" w:lineRule="auto"/>
       </w:pPr>
       <w:r>
-        <w:t xml:space="preserve">All code must be documented using </w:t>
-      </w:r>
-      <w:proofErr w:type="spellStart"/>
-      <w:r>
-        <w:t>JavaDocs</w:t>
-      </w:r>
-      <w:proofErr w:type="spellEnd"/>
+        <w:t>All code must be documented using JavaDocs</w:t>
+      </w:r>
     </w:p>
     <w:p>
       <w:pPr>
@@ -986,11 +911,6 @@
     </w:tbl>
     <w:p>
       <w:pPr>
-        <w:pStyle w:val="ListParagraph"/>
-        <w:numPr>
-          <w:ilvl w:val="0"/>
-          <w:numId w:val="1"/>
-        </w:numPr>
         <w:spacing w:line="480" w:lineRule="auto"/>
       </w:pPr>
     </w:p>

</xml_diff>